<commit_message>
added more to the writeup. still need to write about the gui and graphics.
</commit_message>
<xml_diff>
--- a/Phase2Writeup.docx
+++ b/Phase2Writeup.docx
@@ -6,42 +6,121 @@
       <w:pPr>
         <w:spacing w:after="0" w:line="240" w:lineRule="auto"/>
       </w:pPr>
+      <w:r>
+        <w:t>Kurt Andres, Daniel Conroy, Leanne Miller &amp;</w:t>
+      </w:r>
+      <w:r>
+        <w:t xml:space="preserve"> </w:t>
+      </w:r>
+      <w:r>
+        <w:t>Andrew Thompson</w:t>
+      </w:r>
+    </w:p>
+    <w:p>
+      <w:pPr>
+        <w:spacing w:after="0" w:line="240" w:lineRule="auto"/>
+      </w:pPr>
+      <w:r>
+        <w:t>Software Development</w:t>
+      </w:r>
+    </w:p>
+    <w:p>
+      <w:pPr>
+        <w:spacing w:after="0" w:line="240" w:lineRule="auto"/>
+      </w:pPr>
+      <w:r>
+        <w:t>Phase II Writeup</w:t>
+      </w:r>
+    </w:p>
+    <w:p>
+      <w:pPr>
+        <w:spacing w:after="0" w:line="240" w:lineRule="auto"/>
+      </w:pPr>
+    </w:p>
+    <w:p>
+      <w:pPr>
+        <w:spacing w:after="0" w:line="240" w:lineRule="auto"/>
+        <w:rPr>
+          <w:b/>
+        </w:rPr>
+      </w:pPr>
+      <w:r>
+        <w:rPr>
+          <w:b/>
+        </w:rPr>
+        <w:t>Guide Through the Code:</w:t>
+      </w:r>
+    </w:p>
+    <w:p>
+      <w:pPr>
+        <w:spacing w:after="0" w:line="240" w:lineRule="auto"/>
+      </w:pPr>
+      <w:r>
+        <w:rPr>
+          <w:b/>
+        </w:rPr>
+        <w:tab/>
+      </w:r>
+      <w:r>
+        <w:t xml:space="preserve">The main </w:t>
+      </w:r>
+      <w:r>
+        <w:t xml:space="preserve">method to run the application may be found in model\Driver. By running this main method, the application starts by loading the existing timelines if any exist in the current directory and displaying the first selected category. This is done through the Storage package, this </w:t>
+      </w:r>
+      <w:r>
+        <w:t>utilizing XML to save the timelines and their constituent parts.</w:t>
+      </w:r>
+    </w:p>
+    <w:p>
+      <w:pPr>
+        <w:spacing w:after="0" w:line="240" w:lineRule="auto"/>
+      </w:pPr>
+      <w:r>
+        <w:tab/>
+        <w:t>Once the program is started, timelines can be created, edited, or removed from the application. Categories may be added to these timelines, which similarly may be edited or removed. The Category class possesses a Default Category that is impossible to delete such that it is the default location for events, and it is to this category that all events are sent if their own category is removed. Events are similarly added to Timelines, each having reference to a Category and giving a reference</w:t>
+      </w:r>
+      <w:r>
+        <w:t xml:space="preserve"> of themselves to the Category. Events are divided into Atomic Events and Duration Events, sharing much of the code in a parent class Event.</w:t>
+      </w:r>
+    </w:p>
+    <w:p>
+      <w:pPr>
+        <w:spacing w:after="0" w:line="240" w:lineRule="auto"/>
+      </w:pPr>
+      <w:r>
+        <w:tab/>
+        <w:t>GRAPHICS</w:t>
+      </w:r>
+    </w:p>
+    <w:p>
+      <w:pPr>
+        <w:spacing w:after="0" w:line="240" w:lineRule="auto"/>
+      </w:pPr>
+      <w:r>
+        <w:tab/>
+        <w:t>GUI</w:t>
+      </w:r>
       <w:bookmarkStart w:id="0" w:name="_GoBack"/>
-      <w:r>
-        <w:t>Kurt Andres, Daniel Conroy, Leanne Miller &amp;</w:t>
-      </w:r>
-      <w:r>
-        <w:t xml:space="preserve"> </w:t>
-      </w:r>
-      <w:r>
-        <w:t>Andrew Thompson</w:t>
-      </w:r>
-    </w:p>
-    <w:p>
-      <w:pPr>
-        <w:spacing w:after="0" w:line="240" w:lineRule="auto"/>
-      </w:pPr>
-      <w:r>
-        <w:t>Software Development</w:t>
-      </w:r>
-    </w:p>
-    <w:p>
-      <w:pPr>
-        <w:spacing w:after="0" w:line="240" w:lineRule="auto"/>
-      </w:pPr>
-      <w:r>
-        <w:t xml:space="preserve">Phase II </w:t>
-      </w:r>
-      <w:proofErr w:type="spellStart"/>
-      <w:r>
-        <w:t>Writeup</w:t>
-      </w:r>
-      <w:proofErr w:type="spellEnd"/>
-    </w:p>
-    <w:p>
-      <w:pPr>
-        <w:spacing w:after="0" w:line="240" w:lineRule="auto"/>
-      </w:pPr>
+      <w:bookmarkEnd w:id="0"/>
+    </w:p>
+    <w:p>
+      <w:pPr>
+        <w:spacing w:after="0" w:line="240" w:lineRule="auto"/>
+      </w:pPr>
+    </w:p>
+    <w:p>
+      <w:pPr>
+        <w:spacing w:after="0" w:line="240" w:lineRule="auto"/>
+        <w:rPr>
+          <w:b/>
+        </w:rPr>
+      </w:pPr>
+      <w:r>
+        <w:rPr>
+          <w:b/>
+        </w:rPr>
+        <w:t>Users:</w:t>
+      </w:r>
     </w:p>
     <w:p>
       <w:pPr>
@@ -49,8 +128,44 @@
       </w:pPr>
       <w:r>
         <w:tab/>
-      </w:r>
-      <w:bookmarkEnd w:id="0"/>
+        <w:t xml:space="preserve">In general, users were most concerned with the display of timelines and the graphic user interface. Items requested were such things as a Wikipedia sort of link system between timelines, better artistic rendering of events, and access to links to the outside world, such as a link from an event about the reformation to a Wikipedia page about the reformation. </w:t>
+      </w:r>
+    </w:p>
+    <w:p>
+      <w:pPr>
+        <w:spacing w:after="0" w:line="240" w:lineRule="auto"/>
+      </w:pPr>
+    </w:p>
+    <w:p>
+      <w:pPr>
+        <w:spacing w:after="0" w:line="240" w:lineRule="auto"/>
+        <w:rPr>
+          <w:b/>
+        </w:rPr>
+      </w:pPr>
+      <w:r>
+        <w:rPr>
+          <w:b/>
+        </w:rPr>
+        <w:t>Decisions:</w:t>
+      </w:r>
+    </w:p>
+    <w:p>
+      <w:pPr>
+        <w:spacing w:after="0" w:line="240" w:lineRule="auto"/>
+      </w:pPr>
+      <w:r>
+        <w:rPr>
+          <w:b/>
+        </w:rPr>
+        <w:tab/>
+      </w:r>
+      <w:r>
+        <w:t>Because the user’s requests were mostly made concerning the graphics, and seeing as this was not the primary goal of the project, we thought that these issues were most applicable for the third phase rather than the second. Therefore, in this phase we focused on cohesive and encapsulated code, maximizing reuse, and providing the basic for the storage of categories, colors, and preparing the ground for basic rendering.</w:t>
+      </w:r>
+      <w:r>
+        <w:t xml:space="preserve"> Time was spent attempting to store data online, but for time purposes we decided to store in the local repository.</w:t>
+      </w:r>
     </w:p>
     <w:sectPr>
       <w:pgSz w:w="12240" w:h="15840"/>

</xml_diff>

<commit_message>
edited my individual portion of the write up. When the code was pulled there were errors. I'm not sure why such errors had been committed, but they are unrelated to this commit.
</commit_message>
<xml_diff>
--- a/Phase2Writeup.docx
+++ b/Phase2Writeup.docx
@@ -29,26 +29,45 @@
         <w:spacing w:after="0" w:line="240" w:lineRule="auto"/>
       </w:pPr>
       <w:r>
-        <w:t>Phase II Writeup</w:t>
-      </w:r>
-    </w:p>
-    <w:p>
-      <w:pPr>
-        <w:spacing w:after="0" w:line="240" w:lineRule="auto"/>
-      </w:pPr>
-    </w:p>
-    <w:p>
-      <w:pPr>
-        <w:spacing w:after="0" w:line="240" w:lineRule="auto"/>
-        <w:rPr>
-          <w:b/>
-        </w:rPr>
-      </w:pPr>
-      <w:r>
-        <w:rPr>
-          <w:b/>
-        </w:rPr>
-        <w:t>Guide Through the Code:</w:t>
+        <w:t xml:space="preserve">Phase II </w:t>
+      </w:r>
+      <w:proofErr w:type="spellStart"/>
+      <w:r>
+        <w:t>Writeup</w:t>
+      </w:r>
+      <w:proofErr w:type="spellEnd"/>
+    </w:p>
+    <w:p>
+      <w:pPr>
+        <w:spacing w:after="0" w:line="240" w:lineRule="auto"/>
+      </w:pPr>
+    </w:p>
+    <w:p>
+      <w:pPr>
+        <w:spacing w:after="0" w:line="240" w:lineRule="auto"/>
+        <w:rPr>
+          <w:b/>
+        </w:rPr>
+      </w:pPr>
+      <w:r>
+        <w:rPr>
+          <w:b/>
+        </w:rPr>
+        <w:t xml:space="preserve">Guide </w:t>
+      </w:r>
+      <w:proofErr w:type="gramStart"/>
+      <w:r>
+        <w:rPr>
+          <w:b/>
+        </w:rPr>
+        <w:t>Through</w:t>
+      </w:r>
+      <w:proofErr w:type="gramEnd"/>
+      <w:r>
+        <w:rPr>
+          <w:b/>
+        </w:rPr>
+        <w:t xml:space="preserve"> the Code:</w:t>
       </w:r>
     </w:p>
     <w:p>
@@ -100,71 +119,140 @@
         <w:tab/>
         <w:t>GUI</w:t>
       </w:r>
+    </w:p>
+    <w:p>
+      <w:pPr>
+        <w:spacing w:after="0" w:line="240" w:lineRule="auto"/>
+      </w:pPr>
+    </w:p>
+    <w:p>
+      <w:pPr>
+        <w:spacing w:after="0" w:line="240" w:lineRule="auto"/>
+        <w:rPr>
+          <w:b/>
+        </w:rPr>
+      </w:pPr>
+      <w:r>
+        <w:rPr>
+          <w:b/>
+        </w:rPr>
+        <w:t>Users:</w:t>
+      </w:r>
+    </w:p>
+    <w:p>
+      <w:pPr>
+        <w:spacing w:after="0" w:line="240" w:lineRule="auto"/>
+      </w:pPr>
+      <w:r>
+        <w:tab/>
+        <w:t xml:space="preserve">In general, users were most concerned with the display of timelines and the graphic user interface. Items requested were such things as a Wikipedia sort of link system between timelines, better artistic rendering of events, and access to links to the outside world, such as a link from an event about the reformation to a Wikipedia page about the reformation. </w:t>
+      </w:r>
+    </w:p>
+    <w:p>
+      <w:pPr>
+        <w:spacing w:after="0" w:line="240" w:lineRule="auto"/>
+      </w:pPr>
+    </w:p>
+    <w:p>
+      <w:pPr>
+        <w:spacing w:after="0" w:line="240" w:lineRule="auto"/>
+        <w:rPr>
+          <w:b/>
+        </w:rPr>
+      </w:pPr>
+      <w:r>
+        <w:rPr>
+          <w:b/>
+        </w:rPr>
+        <w:t>Decisions:</w:t>
+      </w:r>
+    </w:p>
+    <w:p>
+      <w:pPr>
+        <w:spacing w:after="0" w:line="240" w:lineRule="auto"/>
+      </w:pPr>
+      <w:r>
+        <w:rPr>
+          <w:b/>
+        </w:rPr>
+        <w:tab/>
+      </w:r>
+      <w:r>
+        <w:t>Because the user’s requests were mostly made concerning the graphics, and seeing as this was not the primary goal of the project, we thought that these issues were most applicable for the third phase rather than the second. Therefore, in this phase we focused on cohesive and encapsulated code, maximizing reuse, and providing the basic for the storage of categories, colors, and preparing the ground for basic rendering.</w:t>
+      </w:r>
+      <w:r>
+        <w:t xml:space="preserve"> Time was spent attempting to store data online, but for time purposes we decided to store in the local repository.</w:t>
+      </w:r>
+    </w:p>
+    <w:p>
+      <w:pPr>
+        <w:spacing w:after="0" w:line="240" w:lineRule="auto"/>
+      </w:pPr>
+    </w:p>
+    <w:p>
+      <w:pPr>
+        <w:spacing w:after="0" w:line="240" w:lineRule="auto"/>
+        <w:rPr>
+          <w:b/>
+        </w:rPr>
+      </w:pPr>
+      <w:r>
+        <w:rPr>
+          <w:b/>
+        </w:rPr>
+        <w:t>Individual Responsibilities:</w:t>
+      </w:r>
+    </w:p>
+    <w:p>
+      <w:pPr>
+        <w:spacing w:after="0" w:line="240" w:lineRule="auto"/>
+      </w:pPr>
+      <w:r>
+        <w:rPr>
+          <w:b/>
+        </w:rPr>
+        <w:tab/>
+      </w:r>
+      <w:r>
+        <w:t>Kurt Andres</w:t>
+      </w:r>
+    </w:p>
+    <w:p>
+      <w:pPr>
+        <w:spacing w:after="0" w:line="240" w:lineRule="auto"/>
+        <w:ind w:firstLine="720"/>
+      </w:pPr>
+      <w:r>
+        <w:t>Daniel Conroy – I implemented the Category class and its interaction with the rest of the application. I also modified timelines and events to accommodate categories</w:t>
+      </w:r>
+      <w:r>
+        <w:t>, while also refactoring timelines and events to a degree</w:t>
+      </w:r>
       <w:bookmarkStart w:id="0" w:name="_GoBack"/>
       <w:bookmarkEnd w:id="0"/>
-    </w:p>
-    <w:p>
-      <w:pPr>
-        <w:spacing w:after="0" w:line="240" w:lineRule="auto"/>
-      </w:pPr>
-    </w:p>
-    <w:p>
-      <w:pPr>
-        <w:spacing w:after="0" w:line="240" w:lineRule="auto"/>
-        <w:rPr>
-          <w:b/>
-        </w:rPr>
-      </w:pPr>
-      <w:r>
-        <w:rPr>
-          <w:b/>
-        </w:rPr>
-        <w:t>Users:</w:t>
-      </w:r>
-    </w:p>
-    <w:p>
-      <w:pPr>
-        <w:spacing w:after="0" w:line="240" w:lineRule="auto"/>
-      </w:pPr>
-      <w:r>
-        <w:tab/>
-        <w:t xml:space="preserve">In general, users were most concerned with the display of timelines and the graphic user interface. Items requested were such things as a Wikipedia sort of link system between timelines, better artistic rendering of events, and access to links to the outside world, such as a link from an event about the reformation to a Wikipedia page about the reformation. </w:t>
-      </w:r>
-    </w:p>
-    <w:p>
-      <w:pPr>
-        <w:spacing w:after="0" w:line="240" w:lineRule="auto"/>
-      </w:pPr>
-    </w:p>
-    <w:p>
-      <w:pPr>
-        <w:spacing w:after="0" w:line="240" w:lineRule="auto"/>
-        <w:rPr>
-          <w:b/>
-        </w:rPr>
-      </w:pPr>
-      <w:r>
-        <w:rPr>
-          <w:b/>
-        </w:rPr>
-        <w:t>Decisions:</w:t>
-      </w:r>
-    </w:p>
-    <w:p>
-      <w:pPr>
-        <w:spacing w:after="0" w:line="240" w:lineRule="auto"/>
-      </w:pPr>
-      <w:r>
-        <w:rPr>
-          <w:b/>
-        </w:rPr>
-        <w:tab/>
-      </w:r>
-      <w:r>
-        <w:t>Because the user’s requests were mostly made concerning the graphics, and seeing as this was not the primary goal of the project, we thought that these issues were most applicable for the third phase rather than the second. Therefore, in this phase we focused on cohesive and encapsulated code, maximizing reuse, and providing the basic for the storage of categories, colors, and preparing the ground for basic rendering.</w:t>
-      </w:r>
-      <w:r>
-        <w:t xml:space="preserve"> Time was spent attempting to store data online, but for time purposes we decided to store in the local repository.</w:t>
+      <w:r>
+        <w:t>. I made refactoring changes to event labels and aided to a degree in the saving and loading of timelines.</w:t>
+      </w:r>
+      <w:r>
+        <w:t xml:space="preserve"> I participated in discussion over the inclusion and structure of categories as they relate to the rest of the data structures.</w:t>
+      </w:r>
+    </w:p>
+    <w:p>
+      <w:pPr>
+        <w:spacing w:after="0" w:line="240" w:lineRule="auto"/>
+        <w:ind w:firstLine="720"/>
+      </w:pPr>
+      <w:r>
+        <w:t>Leanne Miller</w:t>
+      </w:r>
+    </w:p>
+    <w:p>
+      <w:pPr>
+        <w:spacing w:after="0" w:line="240" w:lineRule="auto"/>
+        <w:ind w:firstLine="720"/>
+      </w:pPr>
+      <w:r>
+        <w:t>Andrew Thompson</w:t>
       </w:r>
     </w:p>
     <w:sectPr>

</xml_diff>

<commit_message>
Added my part of the write-up.
</commit_message>
<xml_diff>
--- a/Phase2Writeup.docx
+++ b/Phase2Writeup.docx
@@ -1,6 +1,6 @@
 
 <file path=word/document.xml><?xml version="1.0" encoding="utf-8"?>
-<w:document xmlns:wpc="http://schemas.microsoft.com/office/word/2010/wordprocessingCanvas" xmlns:mo="http://schemas.microsoft.com/office/mac/office/2008/main" xmlns:mc="http://schemas.openxmlformats.org/markup-compatibility/2006" xmlns:mv="urn:schemas-microsoft-com:mac:vml" xmlns:o="urn:schemas-microsoft-com:office:office" xmlns:r="http://schemas.openxmlformats.org/officeDocument/2006/relationships" xmlns:m="http://schemas.openxmlformats.org/officeDocument/2006/math" xmlns:v="urn:schemas-microsoft-com:vml" xmlns:wp14="http://schemas.microsoft.com/office/word/2010/wordprocessingDrawing" xmlns:wp="http://schemas.openxmlformats.org/drawingml/2006/wordprocessingDrawing" xmlns:w10="urn:schemas-microsoft-com:office:word" xmlns:w="http://schemas.openxmlformats.org/wordprocessingml/2006/main" xmlns:w14="http://schemas.microsoft.com/office/word/2010/wordml" xmlns:wpg="http://schemas.microsoft.com/office/word/2010/wordprocessingGroup" xmlns:wpi="http://schemas.microsoft.com/office/word/2010/wordprocessingInk" xmlns:wne="http://schemas.microsoft.com/office/word/2006/wordml" xmlns:wps="http://schemas.microsoft.com/office/word/2010/wordprocessingShape" mc:Ignorable="w14 wp14">
+<w:document xmlns:wpc="http://schemas.microsoft.com/office/word/2010/wordprocessingCanvas" xmlns:mc="http://schemas.openxmlformats.org/markup-compatibility/2006" xmlns:o="urn:schemas-microsoft-com:office:office" xmlns:r="http://schemas.openxmlformats.org/officeDocument/2006/relationships" xmlns:m="http://schemas.openxmlformats.org/officeDocument/2006/math" xmlns:v="urn:schemas-microsoft-com:vml" xmlns:wp14="http://schemas.microsoft.com/office/word/2010/wordprocessingDrawing" xmlns:wp="http://schemas.openxmlformats.org/drawingml/2006/wordprocessingDrawing" xmlns:w10="urn:schemas-microsoft-com:office:word" xmlns:w="http://schemas.openxmlformats.org/wordprocessingml/2006/main" xmlns:w14="http://schemas.microsoft.com/office/word/2010/wordml" xmlns:wpg="http://schemas.microsoft.com/office/word/2010/wordprocessingGroup" xmlns:wpi="http://schemas.microsoft.com/office/word/2010/wordprocessingInk" xmlns:wne="http://schemas.microsoft.com/office/word/2006/wordml" xmlns:wps="http://schemas.microsoft.com/office/word/2010/wordprocessingShape" mc:Ignorable="w14 wp14">
   <w:body>
     <w:p>
       <w:pPr>
@@ -29,26 +29,45 @@
         <w:spacing w:after="0" w:line="240" w:lineRule="auto"/>
       </w:pPr>
       <w:r>
-        <w:t>Phase II Writeup</w:t>
-      </w:r>
-    </w:p>
-    <w:p>
-      <w:pPr>
-        <w:spacing w:after="0" w:line="240" w:lineRule="auto"/>
-      </w:pPr>
-    </w:p>
-    <w:p>
-      <w:pPr>
-        <w:spacing w:after="0" w:line="240" w:lineRule="auto"/>
-        <w:rPr>
-          <w:b/>
-        </w:rPr>
-      </w:pPr>
-      <w:r>
-        <w:rPr>
-          <w:b/>
-        </w:rPr>
-        <w:t>Guide Through the Code:</w:t>
+        <w:t xml:space="preserve">Phase II </w:t>
+      </w:r>
+      <w:proofErr w:type="spellStart"/>
+      <w:r>
+        <w:t>Writeup</w:t>
+      </w:r>
+      <w:proofErr w:type="spellEnd"/>
+    </w:p>
+    <w:p>
+      <w:pPr>
+        <w:spacing w:after="0" w:line="240" w:lineRule="auto"/>
+      </w:pPr>
+    </w:p>
+    <w:p>
+      <w:pPr>
+        <w:spacing w:after="0" w:line="240" w:lineRule="auto"/>
+        <w:rPr>
+          <w:b/>
+        </w:rPr>
+      </w:pPr>
+      <w:r>
+        <w:rPr>
+          <w:b/>
+        </w:rPr>
+        <w:t xml:space="preserve">Guide </w:t>
+      </w:r>
+      <w:proofErr w:type="gramStart"/>
+      <w:r>
+        <w:rPr>
+          <w:b/>
+        </w:rPr>
+        <w:t>Through</w:t>
+      </w:r>
+      <w:proofErr w:type="gramEnd"/>
+      <w:r>
+        <w:rPr>
+          <w:b/>
+        </w:rPr>
+        <w:t xml:space="preserve"> the Code:</w:t>
       </w:r>
     </w:p>
     <w:p>
@@ -65,7 +84,46 @@
         <w:t xml:space="preserve">The main </w:t>
       </w:r>
       <w:r>
-        <w:t xml:space="preserve">method to run the application may be found in model\Driver. By running this main method, the application starts by loading the existing timelines if any exist in the current directory and displaying the first selected category. This is done through the Storage package, this </w:t>
+        <w:t xml:space="preserve">method to run the application may be found in model\Driver. By running this main method, the </w:t>
+      </w:r>
+      <w:proofErr w:type="spellStart"/>
+      <w:r>
+        <w:t>TimelineMaker</w:t>
+      </w:r>
+      <w:proofErr w:type="spellEnd"/>
+      <w:r>
+        <w:t xml:space="preserve"> </w:t>
+      </w:r>
+      <w:r>
+        <w:t>application starts by</w:t>
+      </w:r>
+      <w:r>
+        <w:t xml:space="preserve"> initializing the storage, graphics, and </w:t>
+      </w:r>
+      <w:proofErr w:type="spellStart"/>
+      <w:proofErr w:type="gramStart"/>
+      <w:r>
+        <w:t>gui</w:t>
+      </w:r>
+      <w:proofErr w:type="spellEnd"/>
+      <w:proofErr w:type="gramEnd"/>
+      <w:r>
+        <w:t xml:space="preserve"> objects.</w:t>
+      </w:r>
+      <w:r>
+        <w:t xml:space="preserve"> </w:t>
+      </w:r>
+      <w:r>
+        <w:t xml:space="preserve">It then </w:t>
+      </w:r>
+      <w:r>
+        <w:t>load</w:t>
+      </w:r>
+      <w:r>
+        <w:t>s</w:t>
+      </w:r>
+      <w:r>
+        <w:t xml:space="preserve"> the existing timelines if any exist in the current directory and displaying the first selected category. This is done through the Storage package, this </w:t>
       </w:r>
       <w:r>
         <w:t>utilizing XML to save the timelines and their constituent parts.</w:t>
@@ -80,7 +138,15 @@
         <w:t>Once the program is started, timelines can be created, edited, or removed from the application. Categories may be added to these timelines, which similarly may be edited or removed. The Category class possesses a Default Category that is impossible to delete such that it is the default location for events, and it is to this category that all events are sent if their own category is removed. Events are similarly added to Timelines, each having reference to a Category and giving a reference</w:t>
       </w:r>
       <w:r>
-        <w:t xml:space="preserve"> of themselves to the Category. Events are divided into Atomic Events and Duration Events, sharing much of the code in a parent class Event.</w:t>
+        <w:t xml:space="preserve"> of </w:t>
+      </w:r>
+      <w:proofErr w:type="gramStart"/>
+      <w:r>
+        <w:t>themselves</w:t>
+      </w:r>
+      <w:proofErr w:type="gramEnd"/>
+      <w:r>
+        <w:t xml:space="preserve"> to the Category. Events are divided into Atomic Events and Duration Events, sharing much of the code in a parent class Event.</w:t>
       </w:r>
     </w:p>
     <w:p>
@@ -90,6 +156,127 @@
       <w:r>
         <w:tab/>
       </w:r>
+      <w:r>
+        <w:t xml:space="preserve">The GUI is written entirely in Swing and is centered on the </w:t>
+      </w:r>
+      <w:proofErr w:type="spellStart"/>
+      <w:r>
+        <w:t>MainWindow</w:t>
+      </w:r>
+      <w:proofErr w:type="spellEnd"/>
+      <w:r>
+        <w:t xml:space="preserve"> class which is a </w:t>
+      </w:r>
+      <w:proofErr w:type="spellStart"/>
+      <w:r>
+        <w:t>JFrame</w:t>
+      </w:r>
+      <w:proofErr w:type="spellEnd"/>
+      <w:r>
+        <w:t xml:space="preserve"> of the main edit window. The </w:t>
+      </w:r>
+      <w:proofErr w:type="spellStart"/>
+      <w:r>
+        <w:t>MainWindow</w:t>
+      </w:r>
+      <w:proofErr w:type="spellEnd"/>
+      <w:r>
+        <w:t xml:space="preserve"> class stores the many buttons and panels seen in the window, including the graphical </w:t>
+      </w:r>
+      <w:proofErr w:type="spellStart"/>
+      <w:r>
+        <w:t>DisplayPane</w:t>
+      </w:r>
+      <w:proofErr w:type="spellEnd"/>
+      <w:r>
+        <w:t xml:space="preserve">. The </w:t>
+      </w:r>
+      <w:proofErr w:type="spellStart"/>
+      <w:r>
+        <w:t>DisplayPane</w:t>
+      </w:r>
+      <w:proofErr w:type="spellEnd"/>
+      <w:r>
+        <w:t xml:space="preserve"> houses the </w:t>
+      </w:r>
+      <w:proofErr w:type="spellStart"/>
+      <w:r>
+        <w:t>JavaFX</w:t>
+      </w:r>
+      <w:proofErr w:type="spellEnd"/>
+      <w:r>
+        <w:t xml:space="preserve"> </w:t>
+      </w:r>
+      <w:proofErr w:type="spellStart"/>
+      <w:r>
+        <w:t>JFXPanel</w:t>
+      </w:r>
+      <w:proofErr w:type="spellEnd"/>
+      <w:r>
+        <w:t xml:space="preserve"> used for graphical rendering. In addition, </w:t>
+      </w:r>
+      <w:proofErr w:type="spellStart"/>
+      <w:r>
+        <w:t>TimelineMaker’s</w:t>
+      </w:r>
+      <w:proofErr w:type="spellEnd"/>
+      <w:r>
+        <w:t xml:space="preserve"> action listeners handle user input either by invoking appropriate methods in </w:t>
+      </w:r>
+      <w:proofErr w:type="spellStart"/>
+      <w:r>
+        <w:t>TimelineMaker</w:t>
+      </w:r>
+      <w:proofErr w:type="spellEnd"/>
+      <w:r>
+        <w:t xml:space="preserve"> or by </w:t>
+      </w:r>
+      <w:r>
+        <w:t xml:space="preserve">creating an appropriate </w:t>
+      </w:r>
+      <w:proofErr w:type="spellStart"/>
+      <w:r>
+        <w:t>PropertiesWindow</w:t>
+      </w:r>
+      <w:proofErr w:type="spellEnd"/>
+      <w:r>
+        <w:t xml:space="preserve"> object</w:t>
+      </w:r>
+      <w:r>
+        <w:t xml:space="preserve">, which then call a </w:t>
+      </w:r>
+      <w:proofErr w:type="spellStart"/>
+      <w:r>
+        <w:t>TimelineMaker</w:t>
+      </w:r>
+      <w:proofErr w:type="spellEnd"/>
+      <w:r>
+        <w:t xml:space="preserve"> method when they are closed. Since the </w:t>
+      </w:r>
+      <w:proofErr w:type="spellStart"/>
+      <w:r>
+        <w:t>TimelineMaker</w:t>
+      </w:r>
+      <w:proofErr w:type="spellEnd"/>
+      <w:r>
+        <w:t xml:space="preserve"> mediates the interaction between all of the parts of the application and thus models the state of the application, the </w:t>
+      </w:r>
+      <w:proofErr w:type="spellStart"/>
+      <w:r>
+        <w:t>MainWindow</w:t>
+      </w:r>
+      <w:proofErr w:type="spellEnd"/>
+      <w:r>
+        <w:t xml:space="preserve"> is not responsible for storing any timelines or selected-timelines or anything else like that. Instead, it stores a reference to the </w:t>
+      </w:r>
+      <w:proofErr w:type="spellStart"/>
+      <w:r>
+        <w:t>TimelineMaker</w:t>
+      </w:r>
+      <w:proofErr w:type="spellEnd"/>
+      <w:r>
+        <w:t xml:space="preserve"> object and acts on it.</w:t>
+      </w:r>
     </w:p>
     <w:p>
       <w:pPr>
@@ -97,13 +284,131 @@
       </w:pPr>
       <w:r>
         <w:tab/>
-        <w:t>GUI</w:t>
-      </w:r>
-    </w:p>
-    <w:p>
-      <w:pPr>
-        <w:spacing w:after="0" w:line="240" w:lineRule="auto"/>
-      </w:pPr>
+        <w:t xml:space="preserve">The graphics are controlled by timeline renderer which renders three main elements: the timeline </w:t>
+      </w:r>
+      <w:proofErr w:type="gramStart"/>
+      <w:r>
+        <w:t>decorators(</w:t>
+      </w:r>
+      <w:proofErr w:type="gramEnd"/>
+      <w:r>
+        <w:t>axis, title, and time-period labels), the atomic events, and duration events. This is done throu</w:t>
+      </w:r>
+      <w:r>
+        <w:t xml:space="preserve">gh </w:t>
+      </w:r>
+      <w:proofErr w:type="spellStart"/>
+      <w:r>
+        <w:t>JavaFX</w:t>
+      </w:r>
+      <w:proofErr w:type="spellEnd"/>
+      <w:r>
+        <w:t xml:space="preserve"> and </w:t>
+      </w:r>
+      <w:proofErr w:type="spellStart"/>
+      <w:r>
+        <w:t>css</w:t>
+      </w:r>
+      <w:proofErr w:type="spellEnd"/>
+      <w:r>
+        <w:t xml:space="preserve"> styling. The </w:t>
+      </w:r>
+      <w:proofErr w:type="spellStart"/>
+      <w:r>
+        <w:t>E</w:t>
+      </w:r>
+      <w:r>
+        <w:t>ventAPI</w:t>
+      </w:r>
+      <w:proofErr w:type="spellEnd"/>
+      <w:r>
+        <w:t xml:space="preserve"> is used to get the info of each event which is then </w:t>
+      </w:r>
+      <w:r>
+        <w:t xml:space="preserve">translated into a </w:t>
+      </w:r>
+      <w:proofErr w:type="spellStart"/>
+      <w:r>
+        <w:t>J</w:t>
+      </w:r>
+      <w:r>
+        <w:t>avaFX</w:t>
+      </w:r>
+      <w:proofErr w:type="spellEnd"/>
+      <w:r>
+        <w:t xml:space="preserve"> label which is then added to the group before rendering to the timeline. Atomic events are rendered first, then the timeline, then duration events. This is because the entire rendering process takes place from top down so as to know current locations for rendering the events and to separate atomic vs duration events by the timeline axis. The code keeps track of a variable called pushdown, which is merely the current y offset from the top. This allows for the rendering of more events without stacking them on top of </w:t>
+      </w:r>
+      <w:proofErr w:type="spellStart"/>
+      <w:r>
+        <w:t>eacho</w:t>
+      </w:r>
+      <w:proofErr w:type="spellEnd"/>
+      <w:r>
+        <w:t xml:space="preserve"> </w:t>
+      </w:r>
+      <w:proofErr w:type="spellStart"/>
+      <w:r>
+        <w:t>ther</w:t>
+      </w:r>
+      <w:proofErr w:type="spellEnd"/>
+      <w:r>
+        <w:t xml:space="preserve">. The events each have an action listener for selection which than allows for the editing of that particular event to be invoked. The events also have a hover over listener that changes the event category color indicator slightly darker when the mouse passes </w:t>
+      </w:r>
+      <w:proofErr w:type="gramStart"/>
+      <w:r>
+        <w:t>over,</w:t>
+      </w:r>
+      <w:proofErr w:type="gramEnd"/>
+      <w:r>
+        <w:t xml:space="preserve"> this is controlled through the </w:t>
+      </w:r>
+      <w:proofErr w:type="spellStart"/>
+      <w:r>
+        <w:t>isHovered</w:t>
+      </w:r>
+      <w:proofErr w:type="spellEnd"/>
+      <w:r>
+        <w:t xml:space="preserve"> method of each label. Also note, the actual timeline is drawn merely as a</w:t>
+      </w:r>
+      <w:r>
+        <w:t xml:space="preserve"> line from coordinates under a </w:t>
+      </w:r>
+      <w:proofErr w:type="spellStart"/>
+      <w:r>
+        <w:t>J</w:t>
+      </w:r>
+      <w:r>
+        <w:t>avaF</w:t>
+      </w:r>
+      <w:r>
+        <w:t>X</w:t>
+      </w:r>
+      <w:proofErr w:type="spellEnd"/>
+      <w:r>
+        <w:t xml:space="preserve"> label so as be easier to manipulate.</w:t>
+      </w:r>
+    </w:p>
+    <w:p>
+      <w:pPr>
+        <w:spacing w:after="0" w:line="240" w:lineRule="auto"/>
+        <w:rPr>
+          <w:b/>
+        </w:rPr>
+      </w:pPr>
+    </w:p>
+    <w:p>
+      <w:pPr>
+        <w:spacing w:after="0" w:line="240" w:lineRule="auto"/>
+        <w:rPr>
+          <w:b/>
+        </w:rPr>
+      </w:pPr>
+      <w:r>
+        <w:rPr>
+          <w:b/>
+        </w:rPr>
+        <w:t>Users:</w:t>
+      </w:r>
     </w:p>
     <w:p>
       <w:pPr>
@@ -111,36 +416,25 @@
       </w:pPr>
       <w:r>
         <w:tab/>
-        <w:t>The graphics are controlled by timeline renderer which renders three main elements: the timeline decorators(axis, title, and time-period labels), the atomic events, and duration events. This is done through JavaFx and css styling. The eventAPI is used to get the info of each event which is then translated into a javaFX label which is then added to the group before rendering to the timeline. Atomic events are rendered first, then the timeline, then duration events. This is because the entire rendering process takes place from top down so as to know current locations for rendering the events and to separate atomic vs duration events by the timeline axis. The code keeps track of a variable called pushdown, which is merely the current y offset from the top. This allows for the rendering of more events without stacking them on top of eachother. The events each have an action listener for selection which than allows for the editing of that particular event to be invoked. The events also have a hover over listener that changes the event category color indicator slightly darker when the mouse passes over, this is controlled through the isHovered method of each label. Also note, the actual timeline is drawn merely as a line from coordinates under a javaFx label so as be easier to manipulate.</w:t>
-      </w:r>
-    </w:p>
-    <w:p>
-      <w:pPr>
-        <w:spacing w:after="0" w:line="240" w:lineRule="auto"/>
-        <w:rPr>
-          <w:b/>
-        </w:rPr>
-      </w:pPr>
-      <w:r>
-        <w:rPr>
-          <w:b/>
-        </w:rPr>
-        <w:t>Users:</w:t>
-      </w:r>
-    </w:p>
-    <w:p>
-      <w:pPr>
-        <w:spacing w:after="0" w:line="240" w:lineRule="auto"/>
-      </w:pPr>
-      <w:r>
-        <w:tab/>
-        <w:t>In general, users were most concerned with the display of timelines and the graphic user interface. Items requested were such things as a Wikipedia sort of link system between timelines, better artistic rendering of events, and access to links to the outside world, such as a link from an event about the reformation to a Wikipe</w:t>
+        <w:t>In general, users were most concerned with the display of timelines and the graphic user interface. Items reque</w:t>
+      </w:r>
+      <w:r>
+        <w:t>sted were such things as a wiki-</w:t>
+      </w:r>
+      <w:proofErr w:type="spellStart"/>
+      <w:r>
+        <w:t>esque</w:t>
+      </w:r>
+      <w:proofErr w:type="spellEnd"/>
+      <w:r>
+        <w:t xml:space="preserve"> sort of link system between timelines, better artistic rendering of events, and access to links to the outside world, such as a link from an event about the reformation to a Wikipe</w:t>
       </w:r>
       <w:r>
         <w:t>dia page about the reformation.</w:t>
       </w:r>
-      <w:bookmarkStart w:id="0" w:name="_GoBack"/>
-      <w:bookmarkEnd w:id="0"/>
+      <w:r>
+        <w:t xml:space="preserve"> In addition, many users suggested cleaner, more generous (in terms of error-handling and ease of use) GUI and more attractive rendering of the timeline.</w:t>
+      </w:r>
     </w:p>
     <w:p>
       <w:pPr>
@@ -223,10 +517,34 @@
         <w:t>Kurt Andres</w:t>
       </w:r>
       <w:r>
-        <w:t xml:space="preserve"> – I implemented the timeline</w:t>
-      </w:r>
-      <w:r>
-        <w:t xml:space="preserve">Render class and the duration/atomic event label classes to handle the rendering of time, events, and decorators. I re-worked the coordinate system, added axis lines, labels, selectors, and hover effects. Much time was spent researching dynamic css color picking to allow category selection and de-selection colors to try and group categories by color while still maintaining the ease of use associated with JavaFx labels. The goal was to use labels so everything could be selected and (in the long run even moved) by the mouse. In addition a hover over tooltip was added to provide the info about each event. This was implemented in each label. </w:t>
+        <w:t xml:space="preserve"> – I implemented the </w:t>
+      </w:r>
+      <w:proofErr w:type="spellStart"/>
+      <w:r>
+        <w:t>timeline</w:t>
+      </w:r>
+      <w:r>
+        <w:t>Render</w:t>
+      </w:r>
+      <w:proofErr w:type="spellEnd"/>
+      <w:r>
+        <w:t xml:space="preserve"> class and the duration/atomic event label classes to handle the rendering of time, events, and decorators. I re-worked the coordinate system, added axis lines, labels, selectors, and hover effects. Much time was spent researching dynamic </w:t>
+      </w:r>
+      <w:proofErr w:type="spellStart"/>
+      <w:r>
+        <w:t>css</w:t>
+      </w:r>
+      <w:proofErr w:type="spellEnd"/>
+      <w:r>
+        <w:t xml:space="preserve"> color picking to allow category selection and de-selection colors to try and group categories by color while still maintaining the ease of use associated with </w:t>
+      </w:r>
+      <w:proofErr w:type="spellStart"/>
+      <w:r>
+        <w:t>JavaFx</w:t>
+      </w:r>
+      <w:proofErr w:type="spellEnd"/>
+      <w:r>
+        <w:t xml:space="preserve"> labels. The goal was to use labels so everything could be selected and (in the long run even moved) by the mouse. In addition a hover over tooltip was added to provide the info about each event. This was implemented in each label. </w:t>
       </w:r>
     </w:p>
     <w:p>
@@ -263,6 +581,57 @@
       </w:pPr>
       <w:r>
         <w:t>Andrew Thompson</w:t>
+      </w:r>
+      <w:r>
+        <w:t xml:space="preserve"> – I was responsible for updating the GUI for the new Category data-structure. I wrote the entirety of the new </w:t>
+      </w:r>
+      <w:proofErr w:type="spellStart"/>
+      <w:r>
+        <w:t>CategoryPropertiesWindow</w:t>
+      </w:r>
+      <w:proofErr w:type="spellEnd"/>
+      <w:r>
+        <w:t xml:space="preserve"> class and also had to modify the rest of the GUI classes to accommodate the addition. Furthermore, I wrote all of the methods in </w:t>
+      </w:r>
+      <w:proofErr w:type="spellStart"/>
+      <w:r>
+        <w:t>TimelineMaker</w:t>
+      </w:r>
+      <w:proofErr w:type="spellEnd"/>
+      <w:r>
+        <w:t xml:space="preserve"> for handling category selection, addition, deletion, and editing. I spent a lot of time trying to implement a </w:t>
+      </w:r>
+      <w:proofErr w:type="spellStart"/>
+      <w:r>
+        <w:t>JList</w:t>
+      </w:r>
+      <w:proofErr w:type="spellEnd"/>
+      <w:r>
+        <w:t xml:space="preserve"> of </w:t>
+      </w:r>
+      <w:proofErr w:type="spellStart"/>
+      <w:r>
+        <w:t>CheckBox</w:t>
+      </w:r>
+      <w:proofErr w:type="spellEnd"/>
+      <w:r>
+        <w:t xml:space="preserve"> items for selecting multiple categories, but all of my efforts in that regard were frustrated, so I decided to instead implement a single-selection </w:t>
+      </w:r>
+      <w:proofErr w:type="spellStart"/>
+      <w:r>
+        <w:t>JComboBox</w:t>
+      </w:r>
+      <w:proofErr w:type="spellEnd"/>
+      <w:r>
+        <w:t xml:space="preserve"> and a toggle button to allow users to choose to display all the categories or only the selected one in the graphics window. In order to accomplish this, I also had to write the </w:t>
+      </w:r>
+      <w:proofErr w:type="spellStart"/>
+      <w:r>
+        <w:t>CategoryRender</w:t>
+      </w:r>
+      <w:proofErr w:type="spellEnd"/>
+      <w:r>
+        <w:t xml:space="preserve"> class, which renders just a category of elements rather than the entire timeline.</w:t>
       </w:r>
     </w:p>
     <w:sectPr>
@@ -292,7 +661,7 @@
       </w:pPr>
     </w:pPrDefault>
   </w:docDefaults>
-  <w:latentStyles w:defLockedState="0" w:defUIPriority="99" w:defSemiHidden="1" w:defUnhideWhenUsed="1" w:defQFormat="0" w:count="276">
+  <w:latentStyles w:defLockedState="0" w:defUIPriority="99" w:defSemiHidden="1" w:defUnhideWhenUsed="1" w:defQFormat="0" w:count="267">
     <w:lsdException w:name="Normal" w:semiHidden="0" w:uiPriority="0" w:unhideWhenUsed="0" w:qFormat="1"/>
     <w:lsdException w:name="heading 1" w:semiHidden="0" w:uiPriority="9" w:unhideWhenUsed="0" w:qFormat="1"/>
     <w:lsdException w:name="heading 2" w:uiPriority="9" w:qFormat="1"/>
@@ -319,15 +688,6 @@
     <w:lsdException w:name="Strong" w:semiHidden="0" w:uiPriority="22" w:unhideWhenUsed="0" w:qFormat="1"/>
     <w:lsdException w:name="Emphasis" w:semiHidden="0" w:uiPriority="20" w:unhideWhenUsed="0" w:qFormat="1"/>
     <w:lsdException w:name="Table Grid" w:semiHidden="0" w:uiPriority="39" w:unhideWhenUsed="0"/>
-    <w:lsdException w:name="Note Level 1" w:semiHidden="0" w:unhideWhenUsed="0"/>
-    <w:lsdException w:name="Note Level 2" w:semiHidden="0" w:unhideWhenUsed="0"/>
-    <w:lsdException w:name="Note Level 3" w:semiHidden="0" w:unhideWhenUsed="0"/>
-    <w:lsdException w:name="Note Level 4" w:semiHidden="0" w:unhideWhenUsed="0"/>
-    <w:lsdException w:name="Note Level 5" w:semiHidden="0" w:unhideWhenUsed="0"/>
-    <w:lsdException w:name="Note Level 6" w:semiHidden="0" w:unhideWhenUsed="0"/>
-    <w:lsdException w:name="Note Level 7" w:semiHidden="0" w:unhideWhenUsed="0"/>
-    <w:lsdException w:name="Note Level 8" w:semiHidden="0" w:unhideWhenUsed="0"/>
-    <w:lsdException w:name="Note Level 9" w:semiHidden="0" w:unhideWhenUsed="0"/>
     <w:lsdException w:name="Placeholder Text" w:unhideWhenUsed="0"/>
     <w:lsdException w:name="No Spacing" w:semiHidden="0" w:uiPriority="1" w:unhideWhenUsed="0" w:qFormat="1"/>
     <w:lsdException w:name="Light Shading" w:semiHidden="0" w:uiPriority="60" w:unhideWhenUsed="0"/>
@@ -475,7 +835,7 @@
 </file>
 
 <file path=word/stylesWithEffects.xml><?xml version="1.0" encoding="utf-8"?>
-<w:styles xmlns:wpc="http://schemas.microsoft.com/office/word/2010/wordprocessingCanvas" xmlns:mo="http://schemas.microsoft.com/office/mac/office/2008/main" xmlns:mc="http://schemas.openxmlformats.org/markup-compatibility/2006" xmlns:mv="urn:schemas-microsoft-com:mac:vml" xmlns:o="urn:schemas-microsoft-com:office:office" xmlns:r="http://schemas.openxmlformats.org/officeDocument/2006/relationships" xmlns:m="http://schemas.openxmlformats.org/officeDocument/2006/math" xmlns:v="urn:schemas-microsoft-com:vml" xmlns:wp14="http://schemas.microsoft.com/office/word/2010/wordprocessingDrawing" xmlns:wp="http://schemas.openxmlformats.org/drawingml/2006/wordprocessingDrawing" xmlns:w10="urn:schemas-microsoft-com:office:word" xmlns:w="http://schemas.openxmlformats.org/wordprocessingml/2006/main" xmlns:w14="http://schemas.microsoft.com/office/word/2010/wordml" xmlns:wpg="http://schemas.microsoft.com/office/word/2010/wordprocessingGroup" xmlns:wpi="http://schemas.microsoft.com/office/word/2010/wordprocessingInk" xmlns:wne="http://schemas.microsoft.com/office/word/2006/wordml" xmlns:wps="http://schemas.microsoft.com/office/word/2010/wordprocessingShape" mc:Ignorable="w14 wp14">
+<w:styles xmlns:wpc="http://schemas.microsoft.com/office/word/2010/wordprocessingCanvas" xmlns:mc="http://schemas.openxmlformats.org/markup-compatibility/2006" xmlns:o="urn:schemas-microsoft-com:office:office" xmlns:r="http://schemas.openxmlformats.org/officeDocument/2006/relationships" xmlns:m="http://schemas.openxmlformats.org/officeDocument/2006/math" xmlns:v="urn:schemas-microsoft-com:vml" xmlns:wp14="http://schemas.microsoft.com/office/word/2010/wordprocessingDrawing" xmlns:wp="http://schemas.openxmlformats.org/drawingml/2006/wordprocessingDrawing" xmlns:w10="urn:schemas-microsoft-com:office:word" xmlns:w="http://schemas.openxmlformats.org/wordprocessingml/2006/main" xmlns:w14="http://schemas.microsoft.com/office/word/2010/wordml" xmlns:wpg="http://schemas.microsoft.com/office/word/2010/wordprocessingGroup" xmlns:wpi="http://schemas.microsoft.com/office/word/2010/wordprocessingInk" xmlns:wne="http://schemas.microsoft.com/office/word/2006/wordml" xmlns:wps="http://schemas.microsoft.com/office/word/2010/wordprocessingShape" mc:Ignorable="w14 wp14">
   <w:docDefaults>
     <w:rPrDefault>
       <w:rPr>
@@ -491,7 +851,7 @@
       </w:pPr>
     </w:pPrDefault>
   </w:docDefaults>
-  <w:latentStyles w:defLockedState="0" w:defUIPriority="99" w:defSemiHidden="1" w:defUnhideWhenUsed="1" w:defQFormat="0" w:count="276">
+  <w:latentStyles w:defLockedState="0" w:defUIPriority="99" w:defSemiHidden="1" w:defUnhideWhenUsed="1" w:defQFormat="0" w:count="267">
     <w:lsdException w:name="Normal" w:semiHidden="0" w:uiPriority="0" w:unhideWhenUsed="0" w:qFormat="1"/>
     <w:lsdException w:name="heading 1" w:semiHidden="0" w:uiPriority="9" w:unhideWhenUsed="0" w:qFormat="1"/>
     <w:lsdException w:name="heading 2" w:uiPriority="9" w:qFormat="1"/>
@@ -518,15 +878,6 @@
     <w:lsdException w:name="Strong" w:semiHidden="0" w:uiPriority="22" w:unhideWhenUsed="0" w:qFormat="1"/>
     <w:lsdException w:name="Emphasis" w:semiHidden="0" w:uiPriority="20" w:unhideWhenUsed="0" w:qFormat="1"/>
     <w:lsdException w:name="Table Grid" w:semiHidden="0" w:uiPriority="39" w:unhideWhenUsed="0"/>
-    <w:lsdException w:name="Note Level 1" w:semiHidden="0" w:unhideWhenUsed="0"/>
-    <w:lsdException w:name="Note Level 2" w:semiHidden="0" w:unhideWhenUsed="0"/>
-    <w:lsdException w:name="Note Level 3" w:semiHidden="0" w:unhideWhenUsed="0"/>
-    <w:lsdException w:name="Note Level 4" w:semiHidden="0" w:unhideWhenUsed="0"/>
-    <w:lsdException w:name="Note Level 5" w:semiHidden="0" w:unhideWhenUsed="0"/>
-    <w:lsdException w:name="Note Level 6" w:semiHidden="0" w:unhideWhenUsed="0"/>
-    <w:lsdException w:name="Note Level 7" w:semiHidden="0" w:unhideWhenUsed="0"/>
-    <w:lsdException w:name="Note Level 8" w:semiHidden="0" w:unhideWhenUsed="0"/>
-    <w:lsdException w:name="Note Level 9" w:semiHidden="0" w:unhideWhenUsed="0"/>
     <w:lsdException w:name="Placeholder Text" w:unhideWhenUsed="0"/>
     <w:lsdException w:name="No Spacing" w:semiHidden="0" w:uiPriority="1" w:unhideWhenUsed="0" w:qFormat="1"/>
     <w:lsdException w:name="Light Shading" w:semiHidden="0" w:uiPriority="60" w:unhideWhenUsed="0"/>
@@ -928,7 +1279,7 @@
   <a:extraClrSchemeLst/>
   <a:extLst>
     <a:ext uri="{05A4C25C-085E-4340-85A3-A5531E510DB2}">
-      <thm15:themeFamily xmlns:thm15="http://schemas.microsoft.com/office/thememl/2012/main" xmlns="" name="Office Theme" id="{62F939B6-93AF-4DB8-9C6B-D6C7DFDC589F}" vid="{4A3C46E8-61CC-4603-A589-7422A47A8E4A}"/>
+      <thm15:themeFamily xmlns="" xmlns:thm15="http://schemas.microsoft.com/office/thememl/2012/main" name="Office Theme" id="{62F939B6-93AF-4DB8-9C6B-D6C7DFDC589F}" vid="{4A3C46E8-61CC-4603-A589-7422A47A8E4A}"/>
     </a:ext>
   </a:extLst>
 </a:theme>

</xml_diff>

<commit_message>
Edited documentation and the write up.
</commit_message>
<xml_diff>
--- a/Phase2Writeup.docx
+++ b/Phase2Writeup.docx
@@ -108,9 +108,7 @@
         <w:spacing w:after="0" w:before="0" w:line="100" w:lineRule="atLeast"/>
       </w:pPr>
       <w:r>
-        <w:rPr>
-          <w:b/>
-        </w:rPr>
+        <w:rPr/>
       </w:r>
     </w:p>
     <w:p>
@@ -240,7 +238,7 @@
       </w:pPr>
       <w:r>
         <w:rPr/>
-        <w:t>Leanne Miller – I was responsible for storing and loading the timelines. I used XStream to convert the various timeline files to xml and then store those to disk. Originally the plan was to store them to Google Drive, but interaction and authorization with Google turned out to be really complex and not doable within the project time frame. I also contributed to the discussion and decision making on the relation of the data structures to each other.</w:t>
+        <w:t>Leanne Miller – I was in charge of storing and loading timelines. To do this I created the classes SaveMe and DeleteMe which were responsible for saving and deleting timeline files respectively. I used XStream to convert the various timeline entities to xml files and then stored those to disk. Originally the plan was to store them to Google Drive, but interaction and authorization with Google turned out to be rather complex and not doable within the project time frame. I also contributed to  discussion and decision making on the relation of the data structures to each other.</w:t>
       </w:r>
     </w:p>
     <w:p>
@@ -261,7 +259,7 @@
       <w:pgNumType w:fmt="decimal"/>
       <w:formProt w:val="false"/>
       <w:textDirection w:val="lrTb"/>
-      <w:docGrid w:charSpace="4096" w:linePitch="360" w:type="default"/>
+      <w:docGrid w:charSpace="8192" w:linePitch="360" w:type="default"/>
     </w:sectPr>
   </w:body>
 </w:document>
@@ -278,11 +276,11 @@
         <w:tab w:leader="none" w:pos="720" w:val="left"/>
       </w:tabs>
       <w:suppressAutoHyphens w:val="true"/>
-      <w:spacing w:after="160" w:before="0" w:line="256" w:lineRule="auto"/>
+      <w:spacing w:after="160" w:before="0" w:line="254" w:lineRule="auto"/>
     </w:pPr>
     <w:rPr>
       <w:rFonts w:ascii="Calibri" w:cs="Calibri" w:eastAsia="WenQuanYi Micro Hei" w:hAnsi="Calibri"/>
-      <w:color w:val="auto"/>
+      <w:color w:val="00000A"/>
       <w:sz w:val="22"/>
       <w:szCs w:val="22"/>
       <w:lang w:bidi="ar-SA" w:eastAsia="en-US" w:val="en-US"/>

</xml_diff>